<commit_message>
Update 'ICD-10 PTF Modifications Release Notes for OR*3.0*406' in 'Clinical/Computerized Patient Record System (CPRS)/1.0/'
</commit_message>
<xml_diff>
--- a/Clinical/Computerized Patient Record System (CPRS)/1.0/ICD-10 PTF Modifications Release Notes for OR%2A3.0%2A406/or_3_0_406_rn.docx
+++ b/Clinical/Computerized Patient Record System (CPRS)/1.0/ICD-10 PTF Modifications Release Notes for OR%2A3.0%2A406/or_3_0_406_rn.docx
@@ -142,7 +142,7 @@
         <w:rPr>
           <w:sz w:val="36"/>
         </w:rPr>
-        <w:t>August 2015</w:t>
+        <w:t>September 2015</w:t>
       </w:r>
     </w:p>
     <w:p>
@@ -220,13 +220,14 @@
           <w:insideH w:val="single" w:sz="4" w:space="0" w:color="000000"/>
           <w:insideV w:val="single" w:sz="4" w:space="0" w:color="000000"/>
         </w:tblBorders>
+        <w:tblLayout w:type="fixed"/>
         <w:tblLook w:val="04A0" w:firstRow="1" w:lastRow="0" w:firstColumn="1" w:lastColumn="0" w:noHBand="0" w:noVBand="1"/>
       </w:tblPr>
       <w:tblGrid>
-        <w:gridCol w:w="1195"/>
-        <w:gridCol w:w="1023"/>
-        <w:gridCol w:w="5221"/>
-        <w:gridCol w:w="2137"/>
+        <w:gridCol w:w="1909"/>
+        <w:gridCol w:w="1258"/>
+        <w:gridCol w:w="4321"/>
+        <w:gridCol w:w="2088"/>
       </w:tblGrid>
       <w:tr>
         <w:trPr>
@@ -235,7 +236,7 @@
         </w:trPr>
         <w:tc>
           <w:tcPr>
-            <w:tcW w:w="624" w:type="pct"/>
+            <w:tcW w:w="996" w:type="pct"/>
             <w:tcBorders>
               <w:top w:val="single" w:sz="4" w:space="0" w:color="000000"/>
               <w:left w:val="single" w:sz="4" w:space="0" w:color="000000"/>
@@ -264,7 +265,7 @@
         </w:tc>
         <w:tc>
           <w:tcPr>
-            <w:tcW w:w="534" w:type="pct"/>
+            <w:tcW w:w="657" w:type="pct"/>
             <w:tcBorders>
               <w:top w:val="single" w:sz="4" w:space="0" w:color="000000"/>
               <w:left w:val="single" w:sz="4" w:space="0" w:color="000000"/>
@@ -291,7 +292,7 @@
         </w:tc>
         <w:tc>
           <w:tcPr>
-            <w:tcW w:w="2726" w:type="pct"/>
+            <w:tcW w:w="2256" w:type="pct"/>
             <w:tcBorders>
               <w:top w:val="single" w:sz="4" w:space="0" w:color="000000"/>
               <w:left w:val="single" w:sz="4" w:space="0" w:color="000000"/>
@@ -318,7 +319,7 @@
         </w:tc>
         <w:tc>
           <w:tcPr>
-            <w:tcW w:w="1116" w:type="pct"/>
+            <w:tcW w:w="1090" w:type="pct"/>
             <w:tcBorders>
               <w:top w:val="single" w:sz="4" w:space="0" w:color="000000"/>
               <w:left w:val="single" w:sz="4" w:space="0" w:color="000000"/>
@@ -350,7 +351,7 @@
         </w:trPr>
         <w:tc>
           <w:tcPr>
-            <w:tcW w:w="624" w:type="pct"/>
+            <w:tcW w:w="996" w:type="pct"/>
             <w:tcBorders>
               <w:top w:val="single" w:sz="4" w:space="0" w:color="000000"/>
               <w:left w:val="single" w:sz="4" w:space="0" w:color="000000"/>
@@ -369,13 +370,27 @@
               <w:rPr>
                 <w:rFonts w:cs="Times New Roman"/>
               </w:rPr>
-              <w:t>6/23/2015</w:t>
+              <w:t>September</w:t>
+            </w:r>
+            <w:bookmarkStart w:id="2" w:name="_GoBack"/>
+            <w:bookmarkEnd w:id="2"/>
+            <w:r>
+              <w:rPr>
+                <w:rFonts w:cs="Times New Roman"/>
+              </w:rPr>
+              <w:t xml:space="preserve"> </w:t>
+            </w:r>
+            <w:r>
+              <w:rPr>
+                <w:rFonts w:cs="Times New Roman"/>
+              </w:rPr>
+              <w:t>2015</w:t>
             </w:r>
           </w:p>
         </w:tc>
         <w:tc>
           <w:tcPr>
-            <w:tcW w:w="534" w:type="pct"/>
+            <w:tcW w:w="657" w:type="pct"/>
             <w:tcBorders>
               <w:top w:val="single" w:sz="4" w:space="0" w:color="000000"/>
               <w:left w:val="single" w:sz="4" w:space="0" w:color="000000"/>
@@ -400,7 +415,7 @@
         </w:tc>
         <w:tc>
           <w:tcPr>
-            <w:tcW w:w="2726" w:type="pct"/>
+            <w:tcW w:w="2256" w:type="pct"/>
             <w:tcBorders>
               <w:top w:val="single" w:sz="4" w:space="0" w:color="000000"/>
               <w:left w:val="single" w:sz="4" w:space="0" w:color="000000"/>
@@ -425,7 +440,7 @@
         </w:tc>
         <w:tc>
           <w:tcPr>
-            <w:tcW w:w="1116" w:type="pct"/>
+            <w:tcW w:w="1090" w:type="pct"/>
             <w:tcBorders>
               <w:top w:val="single" w:sz="4" w:space="0" w:color="000000"/>
               <w:left w:val="single" w:sz="4" w:space="0" w:color="000000"/>
@@ -3291,12 +3306,9 @@
         <w:keepNext/>
       </w:pPr>
       <w:r>
-        <w:lastRenderedPageBreak/>
         <w:t>List of Tables</w:t>
       </w:r>
     </w:p>
-    <w:bookmarkStart w:id="2" w:name="_GoBack"/>
-    <w:bookmarkEnd w:id="2"/>
     <w:p>
       <w:pPr>
         <w:pStyle w:val="TableofFigures"/>
@@ -3399,7 +3411,6 @@
       <w:bookmarkStart w:id="3" w:name="_Toc422840111"/>
       <w:bookmarkEnd w:id="0"/>
       <w:r>
-        <w:lastRenderedPageBreak/>
         <w:t>Introduction</w:t>
       </w:r>
       <w:bookmarkEnd w:id="3"/>
@@ -3753,7 +3764,6 @@
       <w:bookmarkStart w:id="4" w:name="_Toc421102070"/>
       <w:bookmarkStart w:id="5" w:name="_Toc422840112"/>
       <w:r>
-        <w:lastRenderedPageBreak/>
         <w:t>Purpose</w:t>
       </w:r>
       <w:bookmarkEnd w:id="4"/>
@@ -3968,7 +3978,6 @@
       </w:pPr>
       <w:bookmarkStart w:id="18" w:name="_Toc422840118"/>
       <w:r>
-        <w:lastRenderedPageBreak/>
         <w:t xml:space="preserve">Updated </w:t>
       </w:r>
       <w:r>
@@ -4113,7 +4122,6 @@
       <w:bookmarkEnd w:id="31"/>
       <w:bookmarkEnd w:id="32"/>
       <w:r>
-        <w:lastRenderedPageBreak/>
         <w:t>Enhancements</w:t>
       </w:r>
       <w:bookmarkEnd w:id="33"/>
@@ -4391,24 +4399,15 @@
         <w:rPr>
           <w:b/>
         </w:rPr>
-        <w:t>T-7</w:t>
+        <w:t>T-7;T;25</w:t>
       </w:r>
       <w:proofErr w:type="gramStart"/>
       <w:r>
-        <w:rPr>
-          <w:b/>
-        </w:rPr>
-        <w:t>;T</w:t>
+        <w:t xml:space="preserve">.  </w:t>
       </w:r>
       <w:proofErr w:type="gramEnd"/>
       <w:r>
-        <w:rPr>
-          <w:b/>
-        </w:rPr>
-        <w:t>;25</w:t>
-      </w:r>
-      <w:r>
-        <w:t xml:space="preserve">.  This </w:t>
+        <w:t xml:space="preserve">This </w:t>
       </w:r>
       <w:r>
         <w:t xml:space="preserve">value </w:t>
@@ -4444,11 +4443,7 @@
         <w:t>-10</w:t>
       </w:r>
       <w:r>
-        <w:t xml:space="preserve"> codes shall be returned.  Due to how the parameter ORWRP </w:t>
-      </w:r>
-      <w:r>
-        <w:lastRenderedPageBreak/>
-        <w:t>TIME/OCC LIMITS INDV is defined, a date range must also be set when setting the</w:t>
+        <w:t xml:space="preserve"> codes shall be returned.  Due to how the parameter ORWRP TIME/OCC LIMITS INDV is defined, a date range must also be set when setting the</w:t>
       </w:r>
       <w:r>
         <w:t xml:space="preserve"> </w:t>
@@ -4486,16 +4481,13 @@
         <w:t xml:space="preserve"> </w:t>
       </w:r>
       <w:r>
-        <w:t xml:space="preserve">values is defined as: USER, SYSTEM, </w:t>
+        <w:t>values is defined as: USER, SYSTEM, PACKAGE</w:t>
       </w:r>
       <w:proofErr w:type="gramStart"/>
       <w:r>
-        <w:t>PACKAGE</w:t>
+        <w:t xml:space="preserve">.  </w:t>
       </w:r>
       <w:proofErr w:type="gramEnd"/>
-      <w:r>
-        <w:t xml:space="preserve">.  </w:t>
-      </w:r>
       <w:r>
         <w:t>A</w:t>
       </w:r>
@@ -4935,7 +4927,6 @@
         </w:numPr>
       </w:pPr>
       <w:r>
-        <w:lastRenderedPageBreak/>
         <w:t xml:space="preserve">Enter the parameter definition name, </w:t>
       </w:r>
       <w:r>
@@ -5275,7 +5266,6 @@
       </w:pPr>
       <w:bookmarkStart w:id="46" w:name="_Toc422840132"/>
       <w:r>
-        <w:lastRenderedPageBreak/>
         <w:t>Associated Security Keys</w:t>
       </w:r>
       <w:bookmarkEnd w:id="46"/>
@@ -5575,7 +5565,6 @@
       </w:pPr>
       <w:bookmarkStart w:id="58" w:name="_Toc422840143"/>
       <w:r>
-        <w:lastRenderedPageBreak/>
         <w:t>Acronyms and Definitions</w:t>
       </w:r>
       <w:bookmarkEnd w:id="58"/>
@@ -6342,7 +6331,7 @@
         <w:rStyle w:val="PageNumber"/>
         <w:noProof/>
       </w:rPr>
-      <w:t>August 2015</w:t>
+      <w:t>September 2015</w:t>
     </w:r>
   </w:p>
 </w:ftr>
@@ -6456,7 +6445,7 @@
         <w:rStyle w:val="PageNumber"/>
         <w:noProof/>
       </w:rPr>
-      <w:t>August 2015</w:t>
+      <w:t>September 2015</w:t>
     </w:r>
   </w:p>
 </w:ftr>
@@ -11297,6 +11286,7 @@
     <w:basedOn w:val="TableNormal"/>
     <w:rsid w:val="00451181"/>
     <w:tblPr>
+      <w:tblInd w:w="0" w:type="dxa"/>
       <w:tblBorders>
         <w:top w:val="single" w:sz="4" w:space="0" w:color="auto"/>
         <w:left w:val="single" w:sz="4" w:space="0" w:color="auto"/>
@@ -11305,6 +11295,12 @@
         <w:insideH w:val="single" w:sz="4" w:space="0" w:color="auto"/>
         <w:insideV w:val="single" w:sz="4" w:space="0" w:color="auto"/>
       </w:tblBorders>
+      <w:tblCellMar>
+        <w:top w:w="0" w:type="dxa"/>
+        <w:left w:w="108" w:type="dxa"/>
+        <w:bottom w:w="0" w:type="dxa"/>
+        <w:right w:w="108" w:type="dxa"/>
+      </w:tblCellMar>
     </w:tblPr>
   </w:style>
   <w:style w:type="paragraph" w:styleId="TOC4">
@@ -12692,6 +12688,7 @@
       <w:szCs w:val="22"/>
     </w:rPr>
     <w:tblPr>
+      <w:tblInd w:w="0" w:type="dxa"/>
       <w:tblBorders>
         <w:top w:val="single" w:sz="4" w:space="0" w:color="auto"/>
         <w:left w:val="single" w:sz="4" w:space="0" w:color="auto"/>
@@ -12700,6 +12697,12 @@
         <w:insideH w:val="single" w:sz="4" w:space="0" w:color="auto"/>
         <w:insideV w:val="single" w:sz="4" w:space="0" w:color="auto"/>
       </w:tblBorders>
+      <w:tblCellMar>
+        <w:top w:w="0" w:type="dxa"/>
+        <w:left w:w="108" w:type="dxa"/>
+        <w:bottom w:w="0" w:type="dxa"/>
+        <w:right w:w="108" w:type="dxa"/>
+      </w:tblCellMar>
     </w:tblPr>
   </w:style>
 </w:styles>
@@ -13354,6 +13357,7 @@
     <w:basedOn w:val="TableNormal"/>
     <w:rsid w:val="00451181"/>
     <w:tblPr>
+      <w:tblInd w:w="0" w:type="dxa"/>
       <w:tblBorders>
         <w:top w:val="single" w:sz="4" w:space="0" w:color="auto"/>
         <w:left w:val="single" w:sz="4" w:space="0" w:color="auto"/>
@@ -13362,6 +13366,12 @@
         <w:insideH w:val="single" w:sz="4" w:space="0" w:color="auto"/>
         <w:insideV w:val="single" w:sz="4" w:space="0" w:color="auto"/>
       </w:tblBorders>
+      <w:tblCellMar>
+        <w:top w:w="0" w:type="dxa"/>
+        <w:left w:w="108" w:type="dxa"/>
+        <w:bottom w:w="0" w:type="dxa"/>
+        <w:right w:w="108" w:type="dxa"/>
+      </w:tblCellMar>
     </w:tblPr>
   </w:style>
   <w:style w:type="paragraph" w:styleId="TOC4">
@@ -14749,6 +14759,7 @@
       <w:szCs w:val="22"/>
     </w:rPr>
     <w:tblPr>
+      <w:tblInd w:w="0" w:type="dxa"/>
       <w:tblBorders>
         <w:top w:val="single" w:sz="4" w:space="0" w:color="auto"/>
         <w:left w:val="single" w:sz="4" w:space="0" w:color="auto"/>
@@ -14757,6 +14768,12 @@
         <w:insideH w:val="single" w:sz="4" w:space="0" w:color="auto"/>
         <w:insideV w:val="single" w:sz="4" w:space="0" w:color="auto"/>
       </w:tblBorders>
+      <w:tblCellMar>
+        <w:top w:w="0" w:type="dxa"/>
+        <w:left w:w="108" w:type="dxa"/>
+        <w:bottom w:w="0" w:type="dxa"/>
+        <w:right w:w="108" w:type="dxa"/>
+      </w:tblCellMar>
     </w:tblPr>
   </w:style>
 </w:styles>
@@ -15048,8 +15065,76 @@
 </file>
 
 <file path=customXml/item1.xml><?xml version="1.0" encoding="utf-8"?>
-<ct:contentTypeSchema xmlns:ct="http://schemas.microsoft.com/office/2006/metadata/contentType" xmlns:ma="http://schemas.microsoft.com/office/2006/metadata/properties/metaAttributes" ct:_="" ma:_="" ma:contentTypeName="Document" ma:contentTypeID="0x010100528BF3EFE0FF1C4397BA29C31BFB339C" ma:contentTypeVersion="1" ma:contentTypeDescription="Create a new document." ma:contentTypeScope="" ma:versionID="c5f77decd2ef4cef729f3cedb3a25eca">
-  <xsd:schema xmlns:xsd="http://www.w3.org/2001/XMLSchema" xmlns:xs="http://www.w3.org/2001/XMLSchema" xmlns:p="http://schemas.microsoft.com/office/2006/metadata/properties" xmlns:ns2="cdd665a5-4d39-4c80-990a-8a3abca4f55f" xmlns:ns3="3691ac75-f23f-463a-813e-baa11c49b592" targetNamespace="http://schemas.microsoft.com/office/2006/metadata/properties" ma:root="true" ma:fieldsID="b17eff6100535165ca0f71aa37b67143" ns2:_="" ns3:_="">
+<p:properties xmlns:p="http://schemas.microsoft.com/office/2006/metadata/properties" xmlns:xsi="http://www.w3.org/2001/XMLSchema-instance" xmlns:pc="http://schemas.microsoft.com/office/infopath/2007/PartnerControls">
+  <documentManagement>
+    <Document_x0020_Type xmlns="3691ac75-f23f-463a-813e-baa11c49b592">Release Notes</Document_x0020_Type>
+    <_dlc_DocIdUrl xmlns="cdd665a5-4d39-4c80-990a-8a3abca4f55f">
+      <Url>http://vaww.oed.portal.va.gov/Collaboration/ipt_icd_10/ICD-10 PTF WIPT/_layouts/DocIdRedir.aspx?ID=657KNE7CTRDA-6344-1427</Url>
+      <Description>657KNE7CTRDA-6344-1427</Description>
+    </_dlc_DocIdUrl>
+    <_dlc_DocId xmlns="cdd665a5-4d39-4c80-990a-8a3abca4f55f">657KNE7CTRDA-6344-1427</_dlc_DocId>
+  </documentManagement>
+</p:properties>
+</file>
+
+<file path=customXml/item2.xml><?xml version="1.0" encoding="utf-8"?>
+<?mso-contentType ?>
+<FormTemplates xmlns="http://schemas.microsoft.com/sharepoint/v3/contenttype/forms">
+  <Display>DocumentLibraryForm</Display>
+  <Edit>DocumentLibraryForm</Edit>
+  <New>DocumentLibraryForm</New>
+</FormTemplates>
+</file>
+
+<file path=customXml/item3.xml><?xml version="1.0" encoding="utf-8"?>
+<?mso-contentType ?>
+<spe:Receivers xmlns:spe="http://schemas.microsoft.com/sharepoint/events">
+  <Receiver>
+    <Name>Document ID Generator</Name>
+    <Synchronization>Synchronous</Synchronization>
+    <Type>10001</Type>
+    <SequenceNumber>1000</SequenceNumber>
+    <Assembly>Microsoft.Office.DocumentManagement, Version=14.0.0.0, Culture=neutral, PublicKeyToken=71e9bce111e9429c</Assembly>
+    <Class>Microsoft.Office.DocumentManagement.Internal.DocIdHandler</Class>
+    <Data/>
+    <Filter/>
+  </Receiver>
+  <Receiver>
+    <Name>Document ID Generator</Name>
+    <Synchronization>Synchronous</Synchronization>
+    <Type>10002</Type>
+    <SequenceNumber>1001</SequenceNumber>
+    <Assembly>Microsoft.Office.DocumentManagement, Version=14.0.0.0, Culture=neutral, PublicKeyToken=71e9bce111e9429c</Assembly>
+    <Class>Microsoft.Office.DocumentManagement.Internal.DocIdHandler</Class>
+    <Data/>
+    <Filter/>
+  </Receiver>
+  <Receiver>
+    <Name>Document ID Generator</Name>
+    <Synchronization>Synchronous</Synchronization>
+    <Type>10004</Type>
+    <SequenceNumber>1002</SequenceNumber>
+    <Assembly>Microsoft.Office.DocumentManagement, Version=14.0.0.0, Culture=neutral, PublicKeyToken=71e9bce111e9429c</Assembly>
+    <Class>Microsoft.Office.DocumentManagement.Internal.DocIdHandler</Class>
+    <Data/>
+    <Filter/>
+  </Receiver>
+  <Receiver>
+    <Name>Document ID Generator</Name>
+    <Synchronization>Synchronous</Synchronization>
+    <Type>10006</Type>
+    <SequenceNumber>1003</SequenceNumber>
+    <Assembly>Microsoft.Office.DocumentManagement, Version=14.0.0.0, Culture=neutral, PublicKeyToken=71e9bce111e9429c</Assembly>
+    <Class>Microsoft.Office.DocumentManagement.Internal.DocIdHandler</Class>
+    <Data/>
+    <Filter/>
+  </Receiver>
+</spe:Receivers>
+</file>
+
+<file path=customXml/item4.xml><?xml version="1.0" encoding="utf-8"?>
+<ct:contentTypeSchema xmlns:ct="http://schemas.microsoft.com/office/2006/metadata/contentType" xmlns:ma="http://schemas.microsoft.com/office/2006/metadata/properties/metaAttributes" ct:_="" ma:_="" ma:contentTypeName="Document" ma:contentTypeID="0x010100528BF3EFE0FF1C4397BA29C31BFB339C" ma:contentTypeVersion="2" ma:contentTypeDescription="Create a new document." ma:contentTypeScope="" ma:versionID="1db738f7c212d27f47c27453942a441e">
+  <xsd:schema xmlns:xsd="http://www.w3.org/2001/XMLSchema" xmlns:xs="http://www.w3.org/2001/XMLSchema" xmlns:p="http://schemas.microsoft.com/office/2006/metadata/properties" xmlns:ns2="cdd665a5-4d39-4c80-990a-8a3abca4f55f" xmlns:ns3="3691ac75-f23f-463a-813e-baa11c49b592" targetNamespace="http://schemas.microsoft.com/office/2006/metadata/properties" ma:root="true" ma:fieldsID="f21fbebe43347da6c375fda192abf2e9" ns2:_="" ns3:_="">
     <xsd:import namespace="cdd665a5-4d39-4c80-990a-8a3abca4f55f"/>
     <xsd:import namespace="3691ac75-f23f-463a-813e-baa11c49b592"/>
     <xsd:element name="properties">
@@ -15215,134 +15300,26 @@
 </ct:contentTypeSchema>
 </file>
 
-<file path=customXml/item2.xml><?xml version="1.0" encoding="utf-8"?>
-<?mso-contentType ?>
-<FormTemplates xmlns="http://schemas.microsoft.com/sharepoint/v3/contenttype/forms">
-  <Display>DocumentLibraryForm</Display>
-  <Edit>DocumentLibraryForm</Edit>
-  <New>DocumentLibraryForm</New>
-</FormTemplates>
-</file>
-
-<file path=customXml/item3.xml><?xml version="1.0" encoding="utf-8"?>
-<p:properties xmlns:p="http://schemas.microsoft.com/office/2006/metadata/properties" xmlns:xsi="http://www.w3.org/2001/XMLSchema-instance" xmlns:pc="http://schemas.microsoft.com/office/infopath/2007/PartnerControls">
-  <documentManagement>
-    <Document_x0020_Type xmlns="3691ac75-f23f-463a-813e-baa11c49b592">Release Notes</Document_x0020_Type>
-    <_dlc_DocIdUrl xmlns="cdd665a5-4d39-4c80-990a-8a3abca4f55f">
-      <Url>http://vaww.oed.portal.va.gov/Collaboration/ipt_icd_10/ICD-10 PTF WIPT/_layouts/DocIdRedir.aspx?ID=657KNE7CTRDA-6344-1427</Url>
-      <Description>657KNE7CTRDA-6344-1427</Description>
-    </_dlc_DocIdUrl>
-    <_dlc_DocId xmlns="cdd665a5-4d39-4c80-990a-8a3abca4f55f">657KNE7CTRDA-6344-1427</_dlc_DocId>
-  </documentManagement>
-</p:properties>
-</file>
-
-<file path=customXml/item4.xml><?xml version="1.0" encoding="utf-8"?>
-<?mso-contentType ?>
-<spe:Receivers xmlns:spe="http://schemas.microsoft.com/sharepoint/events">
-  <Receiver>
-    <Name>Document ID Generator</Name>
-    <Synchronization>Synchronous</Synchronization>
-    <Type>10001</Type>
-    <SequenceNumber>1000</SequenceNumber>
-    <Assembly>Microsoft.Office.DocumentManagement, Version=14.0.0.0, Culture=neutral, PublicKeyToken=71e9bce111e9429c</Assembly>
-    <Class>Microsoft.Office.DocumentManagement.Internal.DocIdHandler</Class>
-    <Data/>
-    <Filter/>
-  </Receiver>
-  <Receiver>
-    <Name>Document ID Generator</Name>
-    <Synchronization>Synchronous</Synchronization>
-    <Type>10002</Type>
-    <SequenceNumber>1001</SequenceNumber>
-    <Assembly>Microsoft.Office.DocumentManagement, Version=14.0.0.0, Culture=neutral, PublicKeyToken=71e9bce111e9429c</Assembly>
-    <Class>Microsoft.Office.DocumentManagement.Internal.DocIdHandler</Class>
-    <Data/>
-    <Filter/>
-  </Receiver>
-  <Receiver>
-    <Name>Document ID Generator</Name>
-    <Synchronization>Synchronous</Synchronization>
-    <Type>10004</Type>
-    <SequenceNumber>1002</SequenceNumber>
-    <Assembly>Microsoft.Office.DocumentManagement, Version=14.0.0.0, Culture=neutral, PublicKeyToken=71e9bce111e9429c</Assembly>
-    <Class>Microsoft.Office.DocumentManagement.Internal.DocIdHandler</Class>
-    <Data/>
-    <Filter/>
-  </Receiver>
-  <Receiver>
-    <Name>Document ID Generator</Name>
-    <Synchronization>Synchronous</Synchronization>
-    <Type>10006</Type>
-    <SequenceNumber>1003</SequenceNumber>
-    <Assembly>Microsoft.Office.DocumentManagement, Version=14.0.0.0, Culture=neutral, PublicKeyToken=71e9bce111e9429c</Assembly>
-    <Class>Microsoft.Office.DocumentManagement.Internal.DocIdHandler</Class>
-    <Data/>
-    <Filter/>
-  </Receiver>
-</spe:Receivers>
-</file>
-
 <file path=customXml/item5.xml><?xml version="1.0" encoding="utf-8"?>
 <b:Sources xmlns:b="http://schemas.openxmlformats.org/officeDocument/2006/bibliography" xmlns="http://schemas.openxmlformats.org/officeDocument/2006/bibliography" SelectedStyle="\APA.XSL" StyleName="APA"/>
 </file>
 
 <file path=customXml/itemProps1.xml><?xml version="1.0" encoding="utf-8"?>
-<ds:datastoreItem xmlns:ds="http://schemas.openxmlformats.org/officeDocument/2006/customXml" ds:itemID="{03E81179-4226-4CE1-9455-26D3EF075D0C}">
-  <ds:schemaRefs>
-    <ds:schemaRef ds:uri="http://schemas.microsoft.com/office/2006/metadata/contentType"/>
-    <ds:schemaRef ds:uri="http://schemas.microsoft.com/office/2006/metadata/properties/metaAttributes"/>
-    <ds:schemaRef ds:uri="http://www.w3.org/2001/XMLSchema"/>
-    <ds:schemaRef ds:uri="http://schemas.microsoft.com/office/2006/metadata/properties"/>
-    <ds:schemaRef ds:uri="cdd665a5-4d39-4c80-990a-8a3abca4f55f"/>
-    <ds:schemaRef ds:uri="3691ac75-f23f-463a-813e-baa11c49b592"/>
-    <ds:schemaRef ds:uri="http://schemas.microsoft.com/office/2006/documentManagement/types"/>
-    <ds:schemaRef ds:uri="http://schemas.microsoft.com/office/infopath/2007/PartnerControls"/>
-    <ds:schemaRef ds:uri="http://schemas.openxmlformats.org/package/2006/metadata/core-properties"/>
-    <ds:schemaRef ds:uri="http://purl.org/dc/elements/1.1/"/>
-    <ds:schemaRef ds:uri="http://purl.org/dc/terms/"/>
-    <ds:schemaRef ds:uri="http://schemas.microsoft.com/internal/obd"/>
-  </ds:schemaRefs>
-</ds:datastoreItem>
+<ds:datastoreItem xmlns:ds="http://schemas.openxmlformats.org/officeDocument/2006/customXml" ds:itemID="{597EDECA-7377-45AE-BCF5-0E9F04108407}"/>
 </file>
 
 <file path=customXml/itemProps2.xml><?xml version="1.0" encoding="utf-8"?>
-<ds:datastoreItem xmlns:ds="http://schemas.openxmlformats.org/officeDocument/2006/customXml" ds:itemID="{6AE81F45-C506-481E-B6BF-7C4B1B667A7C}">
-  <ds:schemaRefs>
-    <ds:schemaRef ds:uri="http://schemas.microsoft.com/sharepoint/v3/contenttype/forms"/>
-  </ds:schemaRefs>
-</ds:datastoreItem>
+<ds:datastoreItem xmlns:ds="http://schemas.openxmlformats.org/officeDocument/2006/customXml" ds:itemID="{6AE81F45-C506-481E-B6BF-7C4B1B667A7C}"/>
 </file>
 
 <file path=customXml/itemProps3.xml><?xml version="1.0" encoding="utf-8"?>
-<ds:datastoreItem xmlns:ds="http://schemas.openxmlformats.org/officeDocument/2006/customXml" ds:itemID="{597EDECA-7377-45AE-BCF5-0E9F04108407}">
-  <ds:schemaRefs>
-    <ds:schemaRef ds:uri="http://purl.org/dc/terms/"/>
-    <ds:schemaRef ds:uri="http://purl.org/dc/elements/1.1/"/>
-    <ds:schemaRef ds:uri="http://schemas.microsoft.com/office/infopath/2007/PartnerControls"/>
-    <ds:schemaRef ds:uri="cdd665a5-4d39-4c80-990a-8a3abca4f55f"/>
-    <ds:schemaRef ds:uri="http://schemas.microsoft.com/office/2006/documentManagement/types"/>
-    <ds:schemaRef ds:uri="http://purl.org/dc/dcmitype/"/>
-    <ds:schemaRef ds:uri="http://schemas.openxmlformats.org/package/2006/metadata/core-properties"/>
-    <ds:schemaRef ds:uri="http://www.w3.org/XML/1998/namespace"/>
-    <ds:schemaRef ds:uri="3691ac75-f23f-463a-813e-baa11c49b592"/>
-    <ds:schemaRef ds:uri="http://schemas.microsoft.com/office/2006/metadata/properties"/>
-  </ds:schemaRefs>
-</ds:datastoreItem>
+<ds:datastoreItem xmlns:ds="http://schemas.openxmlformats.org/officeDocument/2006/customXml" ds:itemID="{F8D419BD-CCB2-41D1-8087-3107F4C52CAC}"/>
 </file>
 
 <file path=customXml/itemProps4.xml><?xml version="1.0" encoding="utf-8"?>
-<ds:datastoreItem xmlns:ds="http://schemas.openxmlformats.org/officeDocument/2006/customXml" ds:itemID="{F8D419BD-CCB2-41D1-8087-3107F4C52CAC}">
-  <ds:schemaRefs>
-    <ds:schemaRef ds:uri="http://schemas.microsoft.com/sharepoint/events"/>
-  </ds:schemaRefs>
-</ds:datastoreItem>
+<ds:datastoreItem xmlns:ds="http://schemas.openxmlformats.org/officeDocument/2006/customXml" ds:itemID="{08A446B2-FE22-4622-B7E4-1034C3B2EED6}"/>
 </file>
 
 <file path=customXml/itemProps5.xml><?xml version="1.0" encoding="utf-8"?>
-<ds:datastoreItem xmlns:ds="http://schemas.openxmlformats.org/officeDocument/2006/customXml" ds:itemID="{7A2C9D03-501E-42A0-A8B0-1141BA117886}">
-  <ds:schemaRefs>
-    <ds:schemaRef ds:uri="http://schemas.openxmlformats.org/officeDocument/2006/bibliography"/>
-  </ds:schemaRefs>
-</ds:datastoreItem>
+<ds:datastoreItem xmlns:ds="http://schemas.openxmlformats.org/officeDocument/2006/customXml" ds:itemID="{75EC77F1-6F35-40EA-A76A-D964F65900A6}"/>
 </file>
</xml_diff>